<commit_message>
Finaizadas as alterações no relatório de testes
</commit_message>
<xml_diff>
--- a/Relatório de Testes.docx
+++ b/Relatório de Testes.docx
@@ -182,12 +182,17 @@
         <w:rPr>
           <w:sz w:val="24"/>
         </w:rPr>
-        <w:t xml:space="preserve"> Inserção de Conta com campos alfa-numéricos:</w:t>
-      </w:r>
-    </w:p>
-    <w:p>
-      <w:pPr>
-        <w:pStyle w:val="PargrafodaLista"/>
+        <w:t xml:space="preserve"> </w:t>
+      </w:r>
+      <w:r>
+        <w:rPr>
+          <w:sz w:val="24"/>
+        </w:rPr>
+        <w:t>Preenchimento dos campos</w:t>
+      </w:r>
+    </w:p>
+    <w:p>
+      <w:pPr>
         <w:spacing w:after="0" w:line="360" w:lineRule="auto"/>
         <w:ind w:left="1224"/>
         <w:jc w:val="both"/>
@@ -199,117 +204,579 @@
         <w:rPr>
           <w:sz w:val="24"/>
         </w:rPr>
-        <w:t>Valores utilizados:</w:t>
-      </w:r>
+        <w:t>Limites de tamanho definidos no banco permitem apenas 3 caracteres para Banco, 9 para número de conta e 4 para agência.</w:t>
+      </w:r>
+    </w:p>
+    <w:p>
+      <w:pPr>
+        <w:spacing w:after="0" w:line="360" w:lineRule="auto"/>
+        <w:ind w:left="1224"/>
+        <w:jc w:val="both"/>
+        <w:rPr>
+          <w:sz w:val="24"/>
+        </w:rPr>
+      </w:pPr>
+      <w:r>
+        <w:rPr>
+          <w:sz w:val="24"/>
+        </w:rPr>
+        <w:t>Seguidas as regras obtemos a mensagem de aviso “Conta cadastrada”.</w:t>
+      </w:r>
+    </w:p>
+    <w:p>
+      <w:pPr>
+        <w:spacing w:after="0" w:line="360" w:lineRule="auto"/>
+        <w:ind w:left="1224"/>
+        <w:jc w:val="both"/>
+        <w:rPr>
+          <w:sz w:val="24"/>
+        </w:rPr>
+      </w:pPr>
+      <w:r>
+        <w:rPr>
+          <w:sz w:val="24"/>
+        </w:rPr>
+        <w:t xml:space="preserve">Para </w:t>
+      </w:r>
+      <w:r>
+        <w:rPr>
+          <w:sz w:val="24"/>
+        </w:rPr>
+        <w:t>campos</w:t>
+      </w:r>
+      <w:r>
+        <w:rPr>
+          <w:sz w:val="24"/>
+        </w:rPr>
+        <w:t xml:space="preserve"> preenchidos com o tipo de dado incorreto temos uma exceção </w:t>
+      </w:r>
+      <w:proofErr w:type="spellStart"/>
+      <w:r>
+        <w:rPr>
+          <w:sz w:val="24"/>
+        </w:rPr>
+        <w:t>NumberFormat</w:t>
+      </w:r>
+      <w:proofErr w:type="spellEnd"/>
+      <w:r>
+        <w:rPr>
+          <w:sz w:val="24"/>
+        </w:rPr>
+        <w:t xml:space="preserve"> exibida na tela.</w:t>
+      </w:r>
+      <w:r>
+        <w:rPr>
+          <w:sz w:val="24"/>
+        </w:rPr>
+        <w:t xml:space="preserve"> Nenhuma instrução é passada ao usuário</w:t>
+      </w:r>
+    </w:p>
+    <w:p>
+      <w:pPr>
+        <w:spacing w:after="0" w:line="360" w:lineRule="auto"/>
+        <w:ind w:left="1224"/>
+        <w:jc w:val="both"/>
+        <w:rPr>
+          <w:sz w:val="24"/>
+        </w:rPr>
+      </w:pPr>
+      <w:r>
+        <w:rPr>
+          <w:sz w:val="24"/>
+        </w:rPr>
+        <w:t xml:space="preserve">Os campos são automaticamente </w:t>
+      </w:r>
+      <w:proofErr w:type="spellStart"/>
+      <w:r>
+        <w:rPr>
+          <w:sz w:val="24"/>
+        </w:rPr>
+        <w:t>indentados</w:t>
+      </w:r>
+      <w:proofErr w:type="spellEnd"/>
+      <w:r>
+        <w:rPr>
+          <w:sz w:val="24"/>
+        </w:rPr>
+        <w:t xml:space="preserve"> à direita, com a inserção de campos à esquerda que afetam a contagem de caracteres para a persistência, caso não haja a remoção manual dos espaços o resultado é uma exceção SQL para “Valor muito longo”. Nenhuma instrução é passada ao usuário.</w:t>
+      </w:r>
+    </w:p>
+    <w:p>
+      <w:pPr>
+        <w:pStyle w:val="PargrafodaLista"/>
+        <w:numPr>
+          <w:ilvl w:val="2"/>
+          <w:numId w:val="2"/>
+        </w:numPr>
+        <w:spacing w:after="0" w:line="360" w:lineRule="auto"/>
+        <w:jc w:val="both"/>
+        <w:rPr>
+          <w:sz w:val="24"/>
+        </w:rPr>
+      </w:pPr>
+      <w:r>
+        <w:rPr>
+          <w:sz w:val="24"/>
+        </w:rPr>
+        <w:t>Usabilidade</w:t>
+      </w:r>
+    </w:p>
+    <w:p>
+      <w:pPr>
+        <w:pStyle w:val="PargrafodaLista"/>
+        <w:spacing w:after="0" w:line="360" w:lineRule="auto"/>
+        <w:ind w:left="1224"/>
+        <w:jc w:val="both"/>
+        <w:rPr>
+          <w:sz w:val="24"/>
+        </w:rPr>
+      </w:pPr>
+      <w:r>
+        <w:rPr>
+          <w:sz w:val="24"/>
+        </w:rPr>
+        <w:t>Caso a janela de cadastro de conta seja fechada usando a opção fechar, na parte superior direita da tela, toda a aplicação é encerrada.</w:t>
+      </w:r>
+    </w:p>
+    <w:p>
+      <w:pPr>
+        <w:pStyle w:val="PargrafodaLista"/>
+        <w:spacing w:after="0" w:line="360" w:lineRule="auto"/>
+        <w:ind w:left="1224"/>
+        <w:jc w:val="both"/>
+        <w:rPr>
+          <w:sz w:val="24"/>
+        </w:rPr>
+      </w:pPr>
     </w:p>
     <w:p>
       <w:pPr>
         <w:pStyle w:val="PargrafodaLista"/>
         <w:numPr>
           <w:ilvl w:val="0"/>
-          <w:numId w:val="4"/>
-        </w:numPr>
-        <w:spacing w:after="0" w:line="360" w:lineRule="auto"/>
-        <w:jc w:val="both"/>
-        <w:rPr>
-          <w:sz w:val="24"/>
-        </w:rPr>
-      </w:pPr>
-      <w:r>
-        <w:rPr>
-          <w:sz w:val="24"/>
-        </w:rPr>
-        <w:t>Banco: 117-3</w:t>
-      </w:r>
+          <w:numId w:val="2"/>
+        </w:numPr>
+        <w:spacing w:after="0" w:line="360" w:lineRule="auto"/>
+        <w:jc w:val="both"/>
+        <w:rPr>
+          <w:sz w:val="24"/>
+        </w:rPr>
+      </w:pPr>
+      <w:r>
+        <w:rPr>
+          <w:sz w:val="24"/>
+        </w:rPr>
+        <w:t>Consultar Contas</w:t>
+      </w:r>
+    </w:p>
+    <w:p>
+      <w:pPr>
+        <w:pStyle w:val="PargrafodaLista"/>
+        <w:numPr>
+          <w:ilvl w:val="1"/>
+          <w:numId w:val="2"/>
+        </w:numPr>
+        <w:spacing w:after="0" w:line="360" w:lineRule="auto"/>
+        <w:jc w:val="both"/>
+        <w:rPr>
+          <w:sz w:val="24"/>
+        </w:rPr>
+      </w:pPr>
+      <w:r>
+        <w:rPr>
+          <w:sz w:val="24"/>
+        </w:rPr>
+        <w:t>Pré-análise</w:t>
+      </w:r>
+    </w:p>
+    <w:p>
+      <w:pPr>
+        <w:pStyle w:val="PargrafodaLista"/>
+        <w:numPr>
+          <w:ilvl w:val="2"/>
+          <w:numId w:val="2"/>
+        </w:numPr>
+        <w:spacing w:after="0" w:line="360" w:lineRule="auto"/>
+        <w:jc w:val="both"/>
+        <w:rPr>
+          <w:sz w:val="24"/>
+        </w:rPr>
+      </w:pPr>
+      <w:r>
+        <w:rPr>
+          <w:sz w:val="24"/>
+        </w:rPr>
+        <w:t>Descrição do Processo:</w:t>
+      </w:r>
+    </w:p>
+    <w:p>
+      <w:pPr>
+        <w:spacing w:after="0" w:line="360" w:lineRule="auto"/>
+        <w:ind w:left="1224"/>
+        <w:jc w:val="both"/>
+        <w:rPr>
+          <w:sz w:val="24"/>
+        </w:rPr>
+      </w:pPr>
+      <w:r>
+        <w:rPr>
+          <w:sz w:val="24"/>
+        </w:rPr>
+        <w:t>Visualizar contas já cadastradas</w:t>
+      </w:r>
+    </w:p>
+    <w:p>
+      <w:pPr>
+        <w:pStyle w:val="PargrafodaLista"/>
+        <w:numPr>
+          <w:ilvl w:val="2"/>
+          <w:numId w:val="2"/>
+        </w:numPr>
+        <w:spacing w:after="0" w:line="360" w:lineRule="auto"/>
+        <w:jc w:val="both"/>
+        <w:rPr>
+          <w:sz w:val="24"/>
+        </w:rPr>
+      </w:pPr>
+      <w:r>
+        <w:rPr>
+          <w:sz w:val="24"/>
+        </w:rPr>
+        <w:t>Banco de dados:</w:t>
+      </w:r>
+    </w:p>
+    <w:p>
+      <w:pPr>
+        <w:pStyle w:val="PargrafodaLista"/>
+        <w:spacing w:after="0" w:line="360" w:lineRule="auto"/>
+        <w:ind w:left="1224"/>
+        <w:jc w:val="both"/>
+        <w:rPr>
+          <w:sz w:val="24"/>
+        </w:rPr>
+      </w:pPr>
+      <w:r>
+        <w:rPr>
+          <w:sz w:val="24"/>
+        </w:rPr>
+        <w:t>Sem alteração.</w:t>
+      </w:r>
+    </w:p>
+    <w:p>
+      <w:pPr>
+        <w:pStyle w:val="PargrafodaLista"/>
+        <w:numPr>
+          <w:ilvl w:val="1"/>
+          <w:numId w:val="2"/>
+        </w:numPr>
+        <w:spacing w:after="0" w:line="360" w:lineRule="auto"/>
+        <w:jc w:val="both"/>
+        <w:rPr>
+          <w:sz w:val="24"/>
+        </w:rPr>
+      </w:pPr>
+      <w:r>
+        <w:rPr>
+          <w:sz w:val="24"/>
+        </w:rPr>
+        <w:t>Casos de Teste</w:t>
+      </w:r>
+    </w:p>
+    <w:p>
+      <w:pPr>
+        <w:pStyle w:val="PargrafodaLista"/>
+        <w:numPr>
+          <w:ilvl w:val="2"/>
+          <w:numId w:val="2"/>
+        </w:numPr>
+        <w:spacing w:after="0" w:line="360" w:lineRule="auto"/>
+        <w:jc w:val="both"/>
+        <w:rPr>
+          <w:sz w:val="24"/>
+        </w:rPr>
+      </w:pPr>
+      <w:r>
+        <w:rPr>
+          <w:sz w:val="24"/>
+        </w:rPr>
+        <w:t>Visualização da informação</w:t>
+      </w:r>
+    </w:p>
+    <w:p>
+      <w:pPr>
+        <w:pStyle w:val="PargrafodaLista"/>
+        <w:spacing w:after="0" w:line="360" w:lineRule="auto"/>
+        <w:ind w:left="1224"/>
+        <w:jc w:val="both"/>
+        <w:rPr>
+          <w:sz w:val="24"/>
+        </w:rPr>
+      </w:pPr>
+      <w:r>
+        <w:rPr>
+          <w:sz w:val="24"/>
+        </w:rPr>
+        <w:lastRenderedPageBreak/>
+        <w:t>O campo reservado para essa visualização é uma combo box localizada dentro do cadastro de contas. Apesar do recurso gráfico existir na tela não são mostradas as contas registradas.</w:t>
+      </w:r>
+    </w:p>
+    <w:p>
+      <w:pPr>
+        <w:pStyle w:val="PargrafodaLista"/>
+        <w:numPr>
+          <w:ilvl w:val="2"/>
+          <w:numId w:val="2"/>
+        </w:numPr>
+        <w:spacing w:after="0" w:line="360" w:lineRule="auto"/>
+        <w:jc w:val="both"/>
+        <w:rPr>
+          <w:sz w:val="24"/>
+        </w:rPr>
+      </w:pPr>
+      <w:r>
+        <w:rPr>
+          <w:sz w:val="24"/>
+        </w:rPr>
+        <w:t>Usabilidade</w:t>
+      </w:r>
+    </w:p>
+    <w:p>
+      <w:pPr>
+        <w:pStyle w:val="PargrafodaLista"/>
+        <w:spacing w:after="0" w:line="360" w:lineRule="auto"/>
+        <w:ind w:left="1224"/>
+        <w:jc w:val="both"/>
+        <w:rPr>
+          <w:sz w:val="24"/>
+        </w:rPr>
+      </w:pPr>
+      <w:r>
+        <w:rPr>
+          <w:sz w:val="24"/>
+        </w:rPr>
+        <w:t>Não existe menu ou tela única para a visualização desta relação.</w:t>
+      </w:r>
+    </w:p>
+    <w:p>
+      <w:pPr>
+        <w:pStyle w:val="PargrafodaLista"/>
+        <w:spacing w:after="0" w:line="360" w:lineRule="auto"/>
+        <w:ind w:left="1224"/>
+        <w:jc w:val="both"/>
+        <w:rPr>
+          <w:sz w:val="24"/>
+        </w:rPr>
+      </w:pPr>
     </w:p>
     <w:p>
       <w:pPr>
         <w:pStyle w:val="PargrafodaLista"/>
         <w:numPr>
           <w:ilvl w:val="0"/>
-          <w:numId w:val="4"/>
-        </w:numPr>
-        <w:spacing w:after="0" w:line="360" w:lineRule="auto"/>
-        <w:jc w:val="both"/>
-        <w:rPr>
-          <w:sz w:val="24"/>
-        </w:rPr>
-      </w:pPr>
-      <w:r>
-        <w:rPr>
-          <w:sz w:val="24"/>
-        </w:rPr>
-        <w:t>Número: 11-9</w:t>
-      </w:r>
-    </w:p>
-    <w:p>
-      <w:pPr>
-        <w:pStyle w:val="PargrafodaLista"/>
-        <w:numPr>
-          <w:ilvl w:val="0"/>
-          <w:numId w:val="4"/>
-        </w:numPr>
-        <w:spacing w:after="0" w:line="360" w:lineRule="auto"/>
-        <w:jc w:val="both"/>
-        <w:rPr>
-          <w:sz w:val="24"/>
-        </w:rPr>
-      </w:pPr>
-      <w:r>
-        <w:rPr>
-          <w:sz w:val="24"/>
-        </w:rPr>
-        <w:t>Agencia: 666-9</w:t>
-      </w:r>
-    </w:p>
-    <w:p>
-      <w:pPr>
-        <w:pStyle w:val="PargrafodaLista"/>
-        <w:numPr>
-          <w:ilvl w:val="0"/>
-          <w:numId w:val="4"/>
-        </w:numPr>
-        <w:spacing w:after="0" w:line="360" w:lineRule="auto"/>
-        <w:jc w:val="both"/>
-        <w:rPr>
-          <w:sz w:val="24"/>
-        </w:rPr>
-      </w:pPr>
-      <w:r>
-        <w:rPr>
-          <w:sz w:val="24"/>
-        </w:rPr>
-        <w:t>Saldo: 300</w:t>
-      </w:r>
-    </w:p>
-    <w:p>
-      <w:pPr>
-        <w:pStyle w:val="PargrafodaLista"/>
-        <w:numPr>
-          <w:ilvl w:val="0"/>
-          <w:numId w:val="4"/>
-        </w:numPr>
-        <w:spacing w:after="0" w:line="360" w:lineRule="auto"/>
-        <w:jc w:val="both"/>
-        <w:rPr>
-          <w:sz w:val="24"/>
-        </w:rPr>
-      </w:pPr>
-      <w:r>
-        <w:rPr>
-          <w:sz w:val="24"/>
-        </w:rPr>
-        <w:t>Ativo selecionado</w:t>
+          <w:numId w:val="2"/>
+        </w:numPr>
+        <w:spacing w:after="0" w:line="360" w:lineRule="auto"/>
+        <w:jc w:val="both"/>
+        <w:rPr>
+          <w:sz w:val="24"/>
+        </w:rPr>
+      </w:pPr>
+      <w:r>
+        <w:rPr>
+          <w:sz w:val="24"/>
+        </w:rPr>
+        <w:t>Alterar Contas</w:t>
+      </w:r>
+    </w:p>
+    <w:p>
+      <w:pPr>
+        <w:pStyle w:val="PargrafodaLista"/>
+        <w:numPr>
+          <w:ilvl w:val="1"/>
+          <w:numId w:val="2"/>
+        </w:numPr>
+        <w:spacing w:after="0" w:line="360" w:lineRule="auto"/>
+        <w:jc w:val="both"/>
+        <w:rPr>
+          <w:sz w:val="24"/>
+        </w:rPr>
+      </w:pPr>
+      <w:r>
+        <w:rPr>
+          <w:sz w:val="24"/>
+        </w:rPr>
+        <w:t>Pré-Análise</w:t>
+      </w:r>
+    </w:p>
+    <w:p>
+      <w:pPr>
+        <w:pStyle w:val="PargrafodaLista"/>
+        <w:numPr>
+          <w:ilvl w:val="2"/>
+          <w:numId w:val="2"/>
+        </w:numPr>
+        <w:spacing w:after="0" w:line="360" w:lineRule="auto"/>
+        <w:jc w:val="both"/>
+        <w:rPr>
+          <w:sz w:val="24"/>
+        </w:rPr>
+      </w:pPr>
+      <w:r>
+        <w:rPr>
+          <w:sz w:val="24"/>
+        </w:rPr>
+        <w:t>Descrição do processo:</w:t>
+      </w:r>
+    </w:p>
+    <w:p>
+      <w:pPr>
+        <w:pStyle w:val="PargrafodaLista"/>
+        <w:spacing w:after="0" w:line="360" w:lineRule="auto"/>
+        <w:ind w:left="1224"/>
+        <w:jc w:val="both"/>
+        <w:rPr>
+          <w:sz w:val="24"/>
+        </w:rPr>
+      </w:pPr>
+      <w:r>
+        <w:rPr>
+          <w:sz w:val="24"/>
+        </w:rPr>
+        <w:t>Alterar conta já cadastrada.</w:t>
+      </w:r>
+    </w:p>
+    <w:p>
+      <w:pPr>
+        <w:pStyle w:val="PargrafodaLista"/>
+        <w:numPr>
+          <w:ilvl w:val="2"/>
+          <w:numId w:val="2"/>
+        </w:numPr>
+        <w:spacing w:after="0" w:line="360" w:lineRule="auto"/>
+        <w:jc w:val="both"/>
+        <w:rPr>
+          <w:sz w:val="24"/>
+        </w:rPr>
+      </w:pPr>
+      <w:r>
+        <w:rPr>
+          <w:sz w:val="24"/>
+        </w:rPr>
+        <w:t>Banco de dados</w:t>
+      </w:r>
+    </w:p>
+    <w:p>
+      <w:pPr>
+        <w:pStyle w:val="PargrafodaLista"/>
+        <w:spacing w:after="0" w:line="360" w:lineRule="auto"/>
+        <w:ind w:left="1224"/>
+        <w:jc w:val="both"/>
+        <w:rPr>
+          <w:sz w:val="24"/>
+        </w:rPr>
+      </w:pPr>
+      <w:r>
+        <w:rPr>
+          <w:sz w:val="24"/>
+        </w:rPr>
+        <w:t>Update na tabela conta</w:t>
+      </w:r>
+    </w:p>
+    <w:p>
+      <w:pPr>
+        <w:pStyle w:val="PargrafodaLista"/>
+        <w:numPr>
+          <w:ilvl w:val="1"/>
+          <w:numId w:val="2"/>
+        </w:numPr>
+        <w:spacing w:after="0" w:line="360" w:lineRule="auto"/>
+        <w:jc w:val="both"/>
+        <w:rPr>
+          <w:sz w:val="24"/>
+        </w:rPr>
+      </w:pPr>
+      <w:r>
+        <w:rPr>
+          <w:sz w:val="24"/>
+        </w:rPr>
+        <w:t>Caso de teste</w:t>
+      </w:r>
+    </w:p>
+    <w:p>
+      <w:pPr>
+        <w:pStyle w:val="PargrafodaLista"/>
+        <w:numPr>
+          <w:ilvl w:val="2"/>
+          <w:numId w:val="2"/>
+        </w:numPr>
+        <w:spacing w:after="0" w:line="360" w:lineRule="auto"/>
+        <w:jc w:val="both"/>
+        <w:rPr>
+          <w:sz w:val="24"/>
+        </w:rPr>
+      </w:pPr>
+      <w:r>
+        <w:rPr>
+          <w:sz w:val="24"/>
+        </w:rPr>
+        <w:t>Recuperação da informação</w:t>
+      </w:r>
+    </w:p>
+    <w:p>
+      <w:pPr>
+        <w:pStyle w:val="PargrafodaLista"/>
+        <w:spacing w:after="0" w:line="360" w:lineRule="auto"/>
+        <w:ind w:left="1224"/>
+        <w:jc w:val="both"/>
+        <w:rPr>
+          <w:sz w:val="24"/>
+        </w:rPr>
+      </w:pPr>
+      <w:r>
+        <w:rPr>
+          <w:sz w:val="24"/>
+        </w:rPr>
+        <w:t>Como o processo descrito no item dois não está funcional é impossível recuperar informações de conta para que sejam alteradas.</w:t>
+      </w:r>
+    </w:p>
+    <w:p>
+      <w:pPr>
+        <w:pStyle w:val="PargrafodaLista"/>
+        <w:numPr>
+          <w:ilvl w:val="2"/>
+          <w:numId w:val="2"/>
+        </w:numPr>
+        <w:spacing w:after="0" w:line="360" w:lineRule="auto"/>
+        <w:jc w:val="both"/>
+        <w:rPr>
+          <w:sz w:val="24"/>
+        </w:rPr>
+      </w:pPr>
+      <w:r>
+        <w:rPr>
+          <w:sz w:val="24"/>
+        </w:rPr>
+        <w:t>Usabilidade</w:t>
+      </w:r>
+    </w:p>
+    <w:p>
+      <w:pPr>
+        <w:pStyle w:val="PargrafodaLista"/>
+        <w:spacing w:after="0" w:line="360" w:lineRule="auto"/>
+        <w:ind w:left="1224"/>
+        <w:jc w:val="both"/>
+        <w:rPr>
+          <w:sz w:val="24"/>
+        </w:rPr>
+      </w:pPr>
+      <w:r>
+        <w:rPr>
+          <w:sz w:val="24"/>
+        </w:rPr>
+        <w:t>O botão que acionaria o novo registro é idêntico ao de gravação de uma nova conta.</w:t>
       </w:r>
       <w:bookmarkStart w:id="0" w:name="_GoBack"/>
       <w:bookmarkEnd w:id="0"/>
-    </w:p>
-    <w:p>
-      <w:pPr>
-        <w:spacing w:after="0" w:line="360" w:lineRule="auto"/>
-        <w:ind w:left="708"/>
-        <w:jc w:val="both"/>
-      </w:pPr>
     </w:p>
     <w:sectPr>
       <w:pgSz w:w="11906" w:h="16838"/>

</xml_diff>